<commit_message>
Last Sync: 2022-12-02 05:49:12
</commit_message>
<xml_diff>
--- a/Scripting_lang/Assignment 2/5.docx
+++ b/Scripting_lang/Assignment 2/5.docx
@@ -14,13 +14,28 @@
           <w:rFonts w:ascii="Times New Roman" w:eastAsia="Times New Roman" w:hAnsi="Times New Roman" w:cs="Times New Roman"/>
           <w:b/>
         </w:rPr>
-        <w:t xml:space="preserve">HTML - </w:t>
-      </w:r>
-    </w:p>
-    <w:p>
-      <w:pPr>
-        <w:rPr>
-          <w:rFonts w:ascii="Times New Roman" w:eastAsia="Times New Roman" w:hAnsi="Times New Roman" w:cs="Times New Roman"/>
+        <w:t xml:space="preserve">HTML </w:t>
+      </w:r>
+      <w:r>
+        <w:rPr>
+          <w:rFonts w:ascii="Times New Roman" w:eastAsia="Times New Roman" w:hAnsi="Times New Roman" w:cs="Times New Roman"/>
+          <w:b/>
+        </w:rPr>
+        <w:t>–</w:t>
+      </w:r>
+      <w:r>
+        <w:rPr>
+          <w:rFonts w:ascii="Times New Roman" w:eastAsia="Times New Roman" w:hAnsi="Times New Roman" w:cs="Times New Roman"/>
+          <w:b/>
+        </w:rPr>
+        <w:t xml:space="preserve"> </w:t>
+      </w:r>
+    </w:p>
+    <w:p>
+      <w:pPr>
+        <w:rPr>
+          <w:rFonts w:ascii="Times New Roman" w:eastAsia="Times New Roman" w:hAnsi="Times New Roman" w:cs="Times New Roman"/>
+          <w:b/>
         </w:rPr>
       </w:pPr>
     </w:p>
@@ -140,6 +155,32 @@
         <w:rPr>
           <w:rFonts w:ascii="Times New Roman" w:eastAsia="Times New Roman" w:hAnsi="Times New Roman" w:cs="Times New Roman"/>
         </w:rPr>
+        <w:t xml:space="preserve">            }</w:t>
+      </w:r>
+    </w:p>
+    <w:p>
+      <w:pPr>
+        <w:rPr>
+          <w:rFonts w:ascii="Times New Roman" w:eastAsia="Times New Roman" w:hAnsi="Times New Roman" w:cs="Times New Roman"/>
+        </w:rPr>
+      </w:pPr>
+      <w:r>
+        <w:rPr>
+          <w:rFonts w:ascii="Times New Roman" w:eastAsia="Times New Roman" w:hAnsi="Times New Roman" w:cs="Times New Roman"/>
+        </w:rPr>
+        <w:t xml:space="preserve">            div {</w:t>
+      </w:r>
+    </w:p>
+    <w:p>
+      <w:pPr>
+        <w:rPr>
+          <w:rFonts w:ascii="Times New Roman" w:eastAsia="Times New Roman" w:hAnsi="Times New Roman" w:cs="Times New Roman"/>
+        </w:rPr>
+      </w:pPr>
+      <w:r>
+        <w:rPr>
+          <w:rFonts w:ascii="Times New Roman" w:eastAsia="Times New Roman" w:hAnsi="Times New Roman" w:cs="Times New Roman"/>
+        </w:rPr>
         <w:t xml:space="preserve">                background-</w:t>
       </w:r>
       <w:proofErr w:type="spellStart"/>
@@ -154,7 +195,179 @@
         <w:rPr>
           <w:rFonts w:ascii="Times New Roman" w:eastAsia="Times New Roman" w:hAnsi="Times New Roman" w:cs="Times New Roman"/>
         </w:rPr>
-        <w:t>: aqua;</w:t>
+        <w:t xml:space="preserve">: </w:t>
+      </w:r>
+      <w:proofErr w:type="spellStart"/>
+      <w:r>
+        <w:rPr>
+          <w:rFonts w:ascii="Times New Roman" w:eastAsia="Times New Roman" w:hAnsi="Times New Roman" w:cs="Times New Roman"/>
+        </w:rPr>
+        <w:t>yellowgreen</w:t>
+      </w:r>
+      <w:proofErr w:type="spellEnd"/>
+      <w:r>
+        <w:rPr>
+          <w:rFonts w:ascii="Times New Roman" w:eastAsia="Times New Roman" w:hAnsi="Times New Roman" w:cs="Times New Roman"/>
+        </w:rPr>
+        <w:t>;</w:t>
+      </w:r>
+    </w:p>
+    <w:p>
+      <w:pPr>
+        <w:rPr>
+          <w:rFonts w:ascii="Times New Roman" w:eastAsia="Times New Roman" w:hAnsi="Times New Roman" w:cs="Times New Roman"/>
+        </w:rPr>
+      </w:pPr>
+      <w:r>
+        <w:rPr>
+          <w:rFonts w:ascii="Times New Roman" w:eastAsia="Times New Roman" w:hAnsi="Times New Roman" w:cs="Times New Roman"/>
+        </w:rPr>
+        <w:t xml:space="preserve">                border-top: 15px solid red;</w:t>
+      </w:r>
+    </w:p>
+    <w:p>
+      <w:pPr>
+        <w:rPr>
+          <w:rFonts w:ascii="Times New Roman" w:eastAsia="Times New Roman" w:hAnsi="Times New Roman" w:cs="Times New Roman"/>
+        </w:rPr>
+      </w:pPr>
+      <w:r>
+        <w:rPr>
+          <w:rFonts w:ascii="Times New Roman" w:eastAsia="Times New Roman" w:hAnsi="Times New Roman" w:cs="Times New Roman"/>
+        </w:rPr>
+        <w:t xml:space="preserve">                border-right: 5px dotted blue;</w:t>
+      </w:r>
+    </w:p>
+    <w:p>
+      <w:pPr>
+        <w:rPr>
+          <w:rFonts w:ascii="Times New Roman" w:eastAsia="Times New Roman" w:hAnsi="Times New Roman" w:cs="Times New Roman"/>
+        </w:rPr>
+      </w:pPr>
+      <w:r>
+        <w:rPr>
+          <w:rFonts w:ascii="Times New Roman" w:eastAsia="Times New Roman" w:hAnsi="Times New Roman" w:cs="Times New Roman"/>
+        </w:rPr>
+        <w:t xml:space="preserve">                border-bottom: 20px groove green;</w:t>
+      </w:r>
+    </w:p>
+    <w:p>
+      <w:pPr>
+        <w:rPr>
+          <w:rFonts w:ascii="Times New Roman" w:eastAsia="Times New Roman" w:hAnsi="Times New Roman" w:cs="Times New Roman"/>
+        </w:rPr>
+      </w:pPr>
+      <w:r>
+        <w:rPr>
+          <w:rFonts w:ascii="Times New Roman" w:eastAsia="Times New Roman" w:hAnsi="Times New Roman" w:cs="Times New Roman"/>
+        </w:rPr>
+        <w:t xml:space="preserve">                border-left: 25px double red;</w:t>
+      </w:r>
+    </w:p>
+    <w:p>
+      <w:pPr>
+        <w:rPr>
+          <w:rFonts w:ascii="Times New Roman" w:eastAsia="Times New Roman" w:hAnsi="Times New Roman" w:cs="Times New Roman"/>
+        </w:rPr>
+      </w:pPr>
+      <w:r>
+        <w:rPr>
+          <w:rFonts w:ascii="Times New Roman" w:eastAsia="Times New Roman" w:hAnsi="Times New Roman" w:cs="Times New Roman"/>
+        </w:rPr>
+        <w:t xml:space="preserve">                margin-top: 30px;</w:t>
+      </w:r>
+    </w:p>
+    <w:p>
+      <w:pPr>
+        <w:rPr>
+          <w:rFonts w:ascii="Times New Roman" w:eastAsia="Times New Roman" w:hAnsi="Times New Roman" w:cs="Times New Roman"/>
+        </w:rPr>
+      </w:pPr>
+      <w:r>
+        <w:rPr>
+          <w:rFonts w:ascii="Times New Roman" w:eastAsia="Times New Roman" w:hAnsi="Times New Roman" w:cs="Times New Roman"/>
+        </w:rPr>
+        <w:t xml:space="preserve">                margin-right: 90px;</w:t>
+      </w:r>
+    </w:p>
+    <w:p>
+      <w:pPr>
+        <w:rPr>
+          <w:rFonts w:ascii="Times New Roman" w:eastAsia="Times New Roman" w:hAnsi="Times New Roman" w:cs="Times New Roman"/>
+        </w:rPr>
+      </w:pPr>
+      <w:r>
+        <w:rPr>
+          <w:rFonts w:ascii="Times New Roman" w:eastAsia="Times New Roman" w:hAnsi="Times New Roman" w:cs="Times New Roman"/>
+        </w:rPr>
+        <w:t xml:space="preserve">                margin-bottom: 60px;</w:t>
+      </w:r>
+    </w:p>
+    <w:p>
+      <w:pPr>
+        <w:rPr>
+          <w:rFonts w:ascii="Times New Roman" w:eastAsia="Times New Roman" w:hAnsi="Times New Roman" w:cs="Times New Roman"/>
+        </w:rPr>
+      </w:pPr>
+      <w:r>
+        <w:rPr>
+          <w:rFonts w:ascii="Times New Roman" w:eastAsia="Times New Roman" w:hAnsi="Times New Roman" w:cs="Times New Roman"/>
+        </w:rPr>
+        <w:t xml:space="preserve">                margin-left: 50px;</w:t>
+      </w:r>
+      <w:bookmarkStart w:id="0" w:name="_GoBack"/>
+      <w:bookmarkEnd w:id="0"/>
+    </w:p>
+    <w:p>
+      <w:pPr>
+        <w:rPr>
+          <w:rFonts w:ascii="Times New Roman" w:eastAsia="Times New Roman" w:hAnsi="Times New Roman" w:cs="Times New Roman"/>
+        </w:rPr>
+      </w:pPr>
+      <w:r>
+        <w:rPr>
+          <w:rFonts w:ascii="Times New Roman" w:eastAsia="Times New Roman" w:hAnsi="Times New Roman" w:cs="Times New Roman"/>
+        </w:rPr>
+        <w:t xml:space="preserve">                padding-top: 50px;</w:t>
+      </w:r>
+    </w:p>
+    <w:p>
+      <w:pPr>
+        <w:rPr>
+          <w:rFonts w:ascii="Times New Roman" w:eastAsia="Times New Roman" w:hAnsi="Times New Roman" w:cs="Times New Roman"/>
+        </w:rPr>
+      </w:pPr>
+      <w:r>
+        <w:rPr>
+          <w:rFonts w:ascii="Times New Roman" w:eastAsia="Times New Roman" w:hAnsi="Times New Roman" w:cs="Times New Roman"/>
+        </w:rPr>
+        <w:t xml:space="preserve">                padding-right: 90px;</w:t>
+      </w:r>
+    </w:p>
+    <w:p>
+      <w:pPr>
+        <w:rPr>
+          <w:rFonts w:ascii="Times New Roman" w:eastAsia="Times New Roman" w:hAnsi="Times New Roman" w:cs="Times New Roman"/>
+        </w:rPr>
+      </w:pPr>
+      <w:r>
+        <w:rPr>
+          <w:rFonts w:ascii="Times New Roman" w:eastAsia="Times New Roman" w:hAnsi="Times New Roman" w:cs="Times New Roman"/>
+        </w:rPr>
+        <w:t xml:space="preserve">                padding-bottom: 140px;</w:t>
+      </w:r>
+    </w:p>
+    <w:p>
+      <w:pPr>
+        <w:rPr>
+          <w:rFonts w:ascii="Times New Roman" w:eastAsia="Times New Roman" w:hAnsi="Times New Roman" w:cs="Times New Roman"/>
+        </w:rPr>
+      </w:pPr>
+      <w:r>
+        <w:rPr>
+          <w:rFonts w:ascii="Times New Roman" w:eastAsia="Times New Roman" w:hAnsi="Times New Roman" w:cs="Times New Roman"/>
+        </w:rPr>
+        <w:t xml:space="preserve">                padding-left: 30px;</w:t>
       </w:r>
     </w:p>
     <w:p>
@@ -180,112 +393,6 @@
         <w:rPr>
           <w:rFonts w:ascii="Times New Roman" w:eastAsia="Times New Roman" w:hAnsi="Times New Roman" w:cs="Times New Roman"/>
         </w:rPr>
-        <w:t xml:space="preserve">            div {</w:t>
-      </w:r>
-    </w:p>
-    <w:p>
-      <w:pPr>
-        <w:rPr>
-          <w:rFonts w:ascii="Times New Roman" w:eastAsia="Times New Roman" w:hAnsi="Times New Roman" w:cs="Times New Roman"/>
-        </w:rPr>
-      </w:pPr>
-      <w:r>
-        <w:rPr>
-          <w:rFonts w:ascii="Times New Roman" w:eastAsia="Times New Roman" w:hAnsi="Times New Roman" w:cs="Times New Roman"/>
-        </w:rPr>
-        <w:t xml:space="preserve">                background-</w:t>
-      </w:r>
-      <w:proofErr w:type="spellStart"/>
-      <w:r>
-        <w:rPr>
-          <w:rFonts w:ascii="Times New Roman" w:eastAsia="Times New Roman" w:hAnsi="Times New Roman" w:cs="Times New Roman"/>
-        </w:rPr>
-        <w:t>color</w:t>
-      </w:r>
-      <w:proofErr w:type="spellEnd"/>
-      <w:r>
-        <w:rPr>
-          <w:rFonts w:ascii="Times New Roman" w:eastAsia="Times New Roman" w:hAnsi="Times New Roman" w:cs="Times New Roman"/>
-        </w:rPr>
-        <w:t xml:space="preserve">: </w:t>
-      </w:r>
-      <w:proofErr w:type="spellStart"/>
-      <w:r>
-        <w:rPr>
-          <w:rFonts w:ascii="Times New Roman" w:eastAsia="Times New Roman" w:hAnsi="Times New Roman" w:cs="Times New Roman"/>
-        </w:rPr>
-        <w:t>yellowgreen</w:t>
-      </w:r>
-      <w:proofErr w:type="spellEnd"/>
-      <w:r>
-        <w:rPr>
-          <w:rFonts w:ascii="Times New Roman" w:eastAsia="Times New Roman" w:hAnsi="Times New Roman" w:cs="Times New Roman"/>
-        </w:rPr>
-        <w:t>;</w:t>
-      </w:r>
-    </w:p>
-    <w:p>
-      <w:pPr>
-        <w:rPr>
-          <w:rFonts w:ascii="Times New Roman" w:eastAsia="Times New Roman" w:hAnsi="Times New Roman" w:cs="Times New Roman"/>
-        </w:rPr>
-      </w:pPr>
-      <w:r>
-        <w:rPr>
-          <w:rFonts w:ascii="Times New Roman" w:eastAsia="Times New Roman" w:hAnsi="Times New Roman" w:cs="Times New Roman"/>
-        </w:rPr>
-        <w:t xml:space="preserve">                border: 15px solid red;</w:t>
-      </w:r>
-    </w:p>
-    <w:p>
-      <w:pPr>
-        <w:rPr>
-          <w:rFonts w:ascii="Times New Roman" w:eastAsia="Times New Roman" w:hAnsi="Times New Roman" w:cs="Times New Roman"/>
-        </w:rPr>
-      </w:pPr>
-      <w:r>
-        <w:rPr>
-          <w:rFonts w:ascii="Times New Roman" w:eastAsia="Times New Roman" w:hAnsi="Times New Roman" w:cs="Times New Roman"/>
-        </w:rPr>
-        <w:t xml:space="preserve">                margin: 30px;</w:t>
-      </w:r>
-    </w:p>
-    <w:p>
-      <w:pPr>
-        <w:rPr>
-          <w:rFonts w:ascii="Times New Roman" w:eastAsia="Times New Roman" w:hAnsi="Times New Roman" w:cs="Times New Roman"/>
-        </w:rPr>
-      </w:pPr>
-      <w:r>
-        <w:rPr>
-          <w:rFonts w:ascii="Times New Roman" w:eastAsia="Times New Roman" w:hAnsi="Times New Roman" w:cs="Times New Roman"/>
-        </w:rPr>
-        <w:t xml:space="preserve">                padding: 20px;</w:t>
-      </w:r>
-    </w:p>
-    <w:p>
-      <w:pPr>
-        <w:rPr>
-          <w:rFonts w:ascii="Times New Roman" w:eastAsia="Times New Roman" w:hAnsi="Times New Roman" w:cs="Times New Roman"/>
-        </w:rPr>
-      </w:pPr>
-      <w:r>
-        <w:rPr>
-          <w:rFonts w:ascii="Times New Roman" w:eastAsia="Times New Roman" w:hAnsi="Times New Roman" w:cs="Times New Roman"/>
-        </w:rPr>
-        <w:t xml:space="preserve">            }</w:t>
-      </w:r>
-    </w:p>
-    <w:p>
-      <w:pPr>
-        <w:rPr>
-          <w:rFonts w:ascii="Times New Roman" w:eastAsia="Times New Roman" w:hAnsi="Times New Roman" w:cs="Times New Roman"/>
-        </w:rPr>
-      </w:pPr>
-      <w:r>
-        <w:rPr>
-          <w:rFonts w:ascii="Times New Roman" w:eastAsia="Times New Roman" w:hAnsi="Times New Roman" w:cs="Times New Roman"/>
-        </w:rPr>
         <w:t xml:space="preserve">        &lt;/style&gt;</w:t>
       </w:r>
     </w:p>
@@ -325,14 +432,40 @@
         <w:rPr>
           <w:rFonts w:ascii="Times New Roman" w:eastAsia="Times New Roman" w:hAnsi="Times New Roman" w:cs="Times New Roman"/>
         </w:rPr>
-        <w:t xml:space="preserve">        Outside of box. Below this should be a box with some space between this and </w:t>
+        <w:t xml:space="preserve">        Outside of box. Below this should be a box with some space between this and box.</w:t>
+      </w:r>
+    </w:p>
+    <w:p>
+      <w:pPr>
+        <w:rPr>
+          <w:rFonts w:ascii="Times New Roman" w:eastAsia="Times New Roman" w:hAnsi="Times New Roman" w:cs="Times New Roman"/>
+        </w:rPr>
+      </w:pPr>
+      <w:r>
+        <w:rPr>
+          <w:rFonts w:ascii="Times New Roman" w:eastAsia="Times New Roman" w:hAnsi="Times New Roman" w:cs="Times New Roman"/>
+        </w:rPr>
+        <w:t xml:space="preserve">        &lt;div&gt;</w:t>
+      </w:r>
+    </w:p>
+    <w:p>
+      <w:pPr>
+        <w:rPr>
+          <w:rFonts w:ascii="Times New Roman" w:eastAsia="Times New Roman" w:hAnsi="Times New Roman" w:cs="Times New Roman"/>
+        </w:rPr>
+      </w:pPr>
+      <w:r>
+        <w:rPr>
+          <w:rFonts w:ascii="Times New Roman" w:eastAsia="Times New Roman" w:hAnsi="Times New Roman" w:cs="Times New Roman"/>
+        </w:rPr>
+        <w:t xml:space="preserve">            Imagine some text </w:t>
       </w:r>
       <w:proofErr w:type="gramStart"/>
       <w:r>
         <w:rPr>
           <w:rFonts w:ascii="Times New Roman" w:eastAsia="Times New Roman" w:hAnsi="Times New Roman" w:cs="Times New Roman"/>
         </w:rPr>
-        <w:t>box.&lt;</w:t>
+        <w:t>here.&lt;</w:t>
       </w:r>
       <w:proofErr w:type="spellStart"/>
       <w:proofErr w:type="gramEnd"/>
@@ -360,67 +493,6 @@
         <w:rPr>
           <w:rFonts w:ascii="Times New Roman" w:eastAsia="Times New Roman" w:hAnsi="Times New Roman" w:cs="Times New Roman"/>
         </w:rPr>
-        <w:t xml:space="preserve">        Box's border should be red.</w:t>
-      </w:r>
-    </w:p>
-    <w:p>
-      <w:pPr>
-        <w:rPr>
-          <w:rFonts w:ascii="Times New Roman" w:eastAsia="Times New Roman" w:hAnsi="Times New Roman" w:cs="Times New Roman"/>
-        </w:rPr>
-      </w:pPr>
-      <w:r>
-        <w:rPr>
-          <w:rFonts w:ascii="Times New Roman" w:eastAsia="Times New Roman" w:hAnsi="Times New Roman" w:cs="Times New Roman"/>
-        </w:rPr>
-        <w:t xml:space="preserve">        &lt;div&gt;</w:t>
-      </w:r>
-    </w:p>
-    <w:p>
-      <w:pPr>
-        <w:rPr>
-          <w:rFonts w:ascii="Times New Roman" w:eastAsia="Times New Roman" w:hAnsi="Times New Roman" w:cs="Times New Roman"/>
-        </w:rPr>
-      </w:pPr>
-      <w:r>
-        <w:rPr>
-          <w:rFonts w:ascii="Times New Roman" w:eastAsia="Times New Roman" w:hAnsi="Times New Roman" w:cs="Times New Roman"/>
-        </w:rPr>
-        <w:t xml:space="preserve">            Imagine some text </w:t>
-      </w:r>
-      <w:proofErr w:type="gramStart"/>
-      <w:r>
-        <w:rPr>
-          <w:rFonts w:ascii="Times New Roman" w:eastAsia="Times New Roman" w:hAnsi="Times New Roman" w:cs="Times New Roman"/>
-        </w:rPr>
-        <w:t>here.&lt;</w:t>
-      </w:r>
-      <w:proofErr w:type="spellStart"/>
-      <w:proofErr w:type="gramEnd"/>
-      <w:r>
-        <w:rPr>
-          <w:rFonts w:ascii="Times New Roman" w:eastAsia="Times New Roman" w:hAnsi="Times New Roman" w:cs="Times New Roman"/>
-        </w:rPr>
-        <w:t>br</w:t>
-      </w:r>
-      <w:proofErr w:type="spellEnd"/>
-      <w:r>
-        <w:rPr>
-          <w:rFonts w:ascii="Times New Roman" w:eastAsia="Times New Roman" w:hAnsi="Times New Roman" w:cs="Times New Roman"/>
-        </w:rPr>
-        <w:t>&gt;</w:t>
-      </w:r>
-    </w:p>
-    <w:p>
-      <w:pPr>
-        <w:rPr>
-          <w:rFonts w:ascii="Times New Roman" w:eastAsia="Times New Roman" w:hAnsi="Times New Roman" w:cs="Times New Roman"/>
-        </w:rPr>
-      </w:pPr>
-      <w:r>
-        <w:rPr>
-          <w:rFonts w:ascii="Times New Roman" w:eastAsia="Times New Roman" w:hAnsi="Times New Roman" w:cs="Times New Roman"/>
-        </w:rPr>
         <w:t xml:space="preserve">            There is some padding around this text.</w:t>
       </w:r>
     </w:p>
@@ -447,6 +519,19 @@
         <w:rPr>
           <w:rFonts w:ascii="Times New Roman" w:eastAsia="Times New Roman" w:hAnsi="Times New Roman" w:cs="Times New Roman"/>
         </w:rPr>
+        <w:t xml:space="preserve">        Bottom text to show bottom margin.</w:t>
+      </w:r>
+    </w:p>
+    <w:p>
+      <w:pPr>
+        <w:rPr>
+          <w:rFonts w:ascii="Times New Roman" w:eastAsia="Times New Roman" w:hAnsi="Times New Roman" w:cs="Times New Roman"/>
+        </w:rPr>
+      </w:pPr>
+      <w:r>
+        <w:rPr>
+          <w:rFonts w:ascii="Times New Roman" w:eastAsia="Times New Roman" w:hAnsi="Times New Roman" w:cs="Times New Roman"/>
+        </w:rPr>
         <w:t xml:space="preserve">    &lt;/body&gt;</w:t>
       </w:r>
     </w:p>
@@ -476,58 +561,55 @@
           <w:rFonts w:ascii="Times New Roman" w:eastAsia="Times New Roman" w:hAnsi="Times New Roman" w:cs="Times New Roman"/>
         </w:rPr>
       </w:pPr>
-      <w:bookmarkStart w:id="0" w:name="_GoBack"/>
-      <w:bookmarkEnd w:id="0"/>
-    </w:p>
-    <w:p>
-      <w:pPr>
+    </w:p>
+    <w:p>
+      <w:pPr>
+        <w:rPr>
+          <w:rFonts w:ascii="Times New Roman" w:eastAsia="Times New Roman" w:hAnsi="Times New Roman" w:cs="Times New Roman"/>
+        </w:rPr>
+      </w:pPr>
+      <w:r>
         <w:rPr>
           <w:rFonts w:ascii="Times New Roman" w:eastAsia="Times New Roman" w:hAnsi="Times New Roman" w:cs="Times New Roman"/>
           <w:b/>
         </w:rPr>
-      </w:pPr>
-      <w:r>
-        <w:rPr>
-          <w:rFonts w:ascii="Times New Roman" w:eastAsia="Times New Roman" w:hAnsi="Times New Roman" w:cs="Times New Roman"/>
-          <w:b/>
-        </w:rPr>
-        <w:t xml:space="preserve">OUTPUT - </w:t>
-      </w:r>
-    </w:p>
-    <w:p>
-      <w:pPr>
-        <w:rPr>
-          <w:rFonts w:ascii="Times New Roman" w:eastAsia="Times New Roman" w:hAnsi="Times New Roman" w:cs="Times New Roman"/>
-        </w:rPr>
-      </w:pPr>
-    </w:p>
-    <w:p>
-      <w:pPr>
-        <w:rPr>
-          <w:rFonts w:ascii="Times New Roman" w:eastAsia="Times New Roman" w:hAnsi="Times New Roman" w:cs="Times New Roman"/>
-        </w:rPr>
-      </w:pPr>
-      <w:r>
-        <w:rPr>
-          <w:rFonts w:ascii="Times New Roman" w:eastAsia="Times New Roman" w:hAnsi="Times New Roman" w:cs="Times New Roman"/>
+        <w:t>OUTPUT -</w:t>
+      </w:r>
+    </w:p>
+    <w:p>
+      <w:pPr>
+        <w:rPr>
+          <w:rFonts w:ascii="Times New Roman" w:eastAsia="Times New Roman" w:hAnsi="Times New Roman" w:cs="Times New Roman"/>
+        </w:rPr>
+      </w:pPr>
+    </w:p>
+    <w:p>
+      <w:pPr>
+        <w:rPr>
+          <w:rFonts w:ascii="Times New Roman" w:eastAsia="Times New Roman" w:hAnsi="Times New Roman" w:cs="Times New Roman"/>
+        </w:rPr>
+      </w:pPr>
+      <w:r>
+        <w:rPr>
           <w:noProof/>
         </w:rPr>
         <w:drawing>
-          <wp:inline distT="114300" distB="114300" distL="114300" distR="114300" wp14:anchorId="0785FCD9" wp14:editId="3A41C98E">
-            <wp:extent cx="5652000" cy="2298700"/>
-            <wp:effectExtent l="0" t="0" r="0" b="0"/>
-            <wp:docPr id="1" name="image1.png"/>
-            <wp:cNvGraphicFramePr/>
+          <wp:inline distT="0" distB="0" distL="0" distR="0" wp14:anchorId="6544F32F" wp14:editId="778DE9B2">
+            <wp:extent cx="5325359" cy="2762250"/>
+            <wp:effectExtent l="0" t="0" r="8890" b="0"/>
+            <wp:docPr id="1" name="Picture 1"/>
+            <wp:cNvGraphicFramePr>
+              <a:graphicFrameLocks xmlns:a="http://schemas.openxmlformats.org/drawingml/2006/main" noChangeAspect="1"/>
+            </wp:cNvGraphicFramePr>
             <a:graphic xmlns:a="http://schemas.openxmlformats.org/drawingml/2006/main">
               <a:graphicData uri="http://schemas.openxmlformats.org/drawingml/2006/picture">
                 <pic:pic xmlns:pic="http://schemas.openxmlformats.org/drawingml/2006/picture">
                   <pic:nvPicPr>
-                    <pic:cNvPr id="0" name="image1.png"/>
-                    <pic:cNvPicPr preferRelativeResize="0"/>
+                    <pic:cNvPr id="1" name=""/>
+                    <pic:cNvPicPr/>
                   </pic:nvPicPr>
                   <pic:blipFill>
                     <a:blip r:embed="rId4"/>
-                    <a:srcRect/>
                     <a:stretch>
                       <a:fillRect/>
                     </a:stretch>
@@ -535,12 +617,11 @@
                   <pic:spPr>
                     <a:xfrm>
                       <a:off x="0" y="0"/>
-                      <a:ext cx="5652000" cy="2298700"/>
+                      <a:ext cx="5358443" cy="2779410"/>
                     </a:xfrm>
                     <a:prstGeom prst="rect">
                       <a:avLst/>
                     </a:prstGeom>
-                    <a:ln/>
                   </pic:spPr>
                 </pic:pic>
               </a:graphicData>
@@ -549,18 +630,12 @@
         </w:drawing>
       </w:r>
     </w:p>
-    <w:p>
-      <w:pPr>
-        <w:rPr>
-          <w:rFonts w:ascii="Times New Roman" w:eastAsia="Times New Roman" w:hAnsi="Times New Roman" w:cs="Times New Roman"/>
-        </w:rPr>
-      </w:pPr>
-    </w:p>
     <w:sectPr>
       <w:pgSz w:w="11909" w:h="16834"/>
-      <w:pgMar w:top="850" w:right="1020" w:bottom="1440" w:left="1984" w:header="720" w:footer="720" w:gutter="0"/>
+      <w:pgMar w:top="567" w:right="1020" w:bottom="567" w:left="1701" w:header="720" w:footer="720" w:gutter="0"/>
       <w:pgNumType w:start="1"/>
       <w:cols w:space="720"/>
+      <w:docGrid w:linePitch="299"/>
     </w:sectPr>
   </w:body>
 </w:document>

</xml_diff>

<commit_message>
Last Sync: 2022-12-02 06:00:02
</commit_message>
<xml_diff>
--- a/Scripting_lang/Assignment 2/5.docx
+++ b/Scripting_lang/Assignment 2/5.docx
@@ -38,283 +38,6 @@
           <w:b/>
         </w:rPr>
       </w:pPr>
-    </w:p>
-    <w:p>
-      <w:pPr>
-        <w:rPr>
-          <w:rFonts w:ascii="Times New Roman" w:eastAsia="Times New Roman" w:hAnsi="Times New Roman" w:cs="Times New Roman"/>
-        </w:rPr>
-      </w:pPr>
-      <w:r>
-        <w:rPr>
-          <w:rFonts w:ascii="Times New Roman" w:eastAsia="Times New Roman" w:hAnsi="Times New Roman" w:cs="Times New Roman"/>
-        </w:rPr>
-        <w:t>&lt;html&gt;</w:t>
-      </w:r>
-    </w:p>
-    <w:p>
-      <w:pPr>
-        <w:rPr>
-          <w:rFonts w:ascii="Times New Roman" w:eastAsia="Times New Roman" w:hAnsi="Times New Roman" w:cs="Times New Roman"/>
-        </w:rPr>
-      </w:pPr>
-      <w:r>
-        <w:rPr>
-          <w:rFonts w:ascii="Times New Roman" w:eastAsia="Times New Roman" w:hAnsi="Times New Roman" w:cs="Times New Roman"/>
-        </w:rPr>
-        <w:t xml:space="preserve">    &lt;head&gt;</w:t>
-      </w:r>
-    </w:p>
-    <w:p>
-      <w:pPr>
-        <w:rPr>
-          <w:rFonts w:ascii="Times New Roman" w:eastAsia="Times New Roman" w:hAnsi="Times New Roman" w:cs="Times New Roman"/>
-        </w:rPr>
-      </w:pPr>
-      <w:r>
-        <w:rPr>
-          <w:rFonts w:ascii="Times New Roman" w:eastAsia="Times New Roman" w:hAnsi="Times New Roman" w:cs="Times New Roman"/>
-        </w:rPr>
-        <w:t xml:space="preserve">        &lt;title&gt;</w:t>
-      </w:r>
-      <w:proofErr w:type="spellStart"/>
-      <w:r>
-        <w:rPr>
-          <w:rFonts w:ascii="Times New Roman" w:eastAsia="Times New Roman" w:hAnsi="Times New Roman" w:cs="Times New Roman"/>
-        </w:rPr>
-        <w:t>Ayush_Rawat</w:t>
-      </w:r>
-      <w:proofErr w:type="spellEnd"/>
-      <w:r>
-        <w:rPr>
-          <w:rFonts w:ascii="Times New Roman" w:eastAsia="Times New Roman" w:hAnsi="Times New Roman" w:cs="Times New Roman"/>
-        </w:rPr>
-        <w:t xml:space="preserve"> B 26&lt;/title&gt;</w:t>
-      </w:r>
-    </w:p>
-    <w:p>
-      <w:pPr>
-        <w:rPr>
-          <w:rFonts w:ascii="Times New Roman" w:eastAsia="Times New Roman" w:hAnsi="Times New Roman" w:cs="Times New Roman"/>
-        </w:rPr>
-      </w:pPr>
-      <w:r>
-        <w:rPr>
-          <w:rFonts w:ascii="Times New Roman" w:eastAsia="Times New Roman" w:hAnsi="Times New Roman" w:cs="Times New Roman"/>
-        </w:rPr>
-        <w:t xml:space="preserve">        &lt;style&gt;</w:t>
-      </w:r>
-    </w:p>
-    <w:p>
-      <w:pPr>
-        <w:rPr>
-          <w:rFonts w:ascii="Times New Roman" w:eastAsia="Times New Roman" w:hAnsi="Times New Roman" w:cs="Times New Roman"/>
-        </w:rPr>
-      </w:pPr>
-      <w:r>
-        <w:rPr>
-          <w:rFonts w:ascii="Times New Roman" w:eastAsia="Times New Roman" w:hAnsi="Times New Roman" w:cs="Times New Roman"/>
-        </w:rPr>
-        <w:t xml:space="preserve">            * {</w:t>
-      </w:r>
-    </w:p>
-    <w:p>
-      <w:pPr>
-        <w:rPr>
-          <w:rFonts w:ascii="Times New Roman" w:eastAsia="Times New Roman" w:hAnsi="Times New Roman" w:cs="Times New Roman"/>
-        </w:rPr>
-      </w:pPr>
-      <w:r>
-        <w:rPr>
-          <w:rFonts w:ascii="Times New Roman" w:eastAsia="Times New Roman" w:hAnsi="Times New Roman" w:cs="Times New Roman"/>
-        </w:rPr>
-        <w:t xml:space="preserve">                text-align: </w:t>
-      </w:r>
-      <w:proofErr w:type="spellStart"/>
-      <w:r>
-        <w:rPr>
-          <w:rFonts w:ascii="Times New Roman" w:eastAsia="Times New Roman" w:hAnsi="Times New Roman" w:cs="Times New Roman"/>
-        </w:rPr>
-        <w:t>center</w:t>
-      </w:r>
-      <w:proofErr w:type="spellEnd"/>
-      <w:r>
-        <w:rPr>
-          <w:rFonts w:ascii="Times New Roman" w:eastAsia="Times New Roman" w:hAnsi="Times New Roman" w:cs="Times New Roman"/>
-        </w:rPr>
-        <w:t>;</w:t>
-      </w:r>
-    </w:p>
-    <w:p>
-      <w:pPr>
-        <w:rPr>
-          <w:rFonts w:ascii="Times New Roman" w:eastAsia="Times New Roman" w:hAnsi="Times New Roman" w:cs="Times New Roman"/>
-        </w:rPr>
-      </w:pPr>
-      <w:r>
-        <w:rPr>
-          <w:rFonts w:ascii="Times New Roman" w:eastAsia="Times New Roman" w:hAnsi="Times New Roman" w:cs="Times New Roman"/>
-        </w:rPr>
-        <w:t xml:space="preserve">            }</w:t>
-      </w:r>
-    </w:p>
-    <w:p>
-      <w:pPr>
-        <w:rPr>
-          <w:rFonts w:ascii="Times New Roman" w:eastAsia="Times New Roman" w:hAnsi="Times New Roman" w:cs="Times New Roman"/>
-        </w:rPr>
-      </w:pPr>
-      <w:r>
-        <w:rPr>
-          <w:rFonts w:ascii="Times New Roman" w:eastAsia="Times New Roman" w:hAnsi="Times New Roman" w:cs="Times New Roman"/>
-        </w:rPr>
-        <w:t xml:space="preserve">            div {</w:t>
-      </w:r>
-    </w:p>
-    <w:p>
-      <w:pPr>
-        <w:rPr>
-          <w:rFonts w:ascii="Times New Roman" w:eastAsia="Times New Roman" w:hAnsi="Times New Roman" w:cs="Times New Roman"/>
-        </w:rPr>
-      </w:pPr>
-      <w:r>
-        <w:rPr>
-          <w:rFonts w:ascii="Times New Roman" w:eastAsia="Times New Roman" w:hAnsi="Times New Roman" w:cs="Times New Roman"/>
-        </w:rPr>
-        <w:t xml:space="preserve">                background-</w:t>
-      </w:r>
-      <w:proofErr w:type="spellStart"/>
-      <w:r>
-        <w:rPr>
-          <w:rFonts w:ascii="Times New Roman" w:eastAsia="Times New Roman" w:hAnsi="Times New Roman" w:cs="Times New Roman"/>
-        </w:rPr>
-        <w:t>color</w:t>
-      </w:r>
-      <w:proofErr w:type="spellEnd"/>
-      <w:r>
-        <w:rPr>
-          <w:rFonts w:ascii="Times New Roman" w:eastAsia="Times New Roman" w:hAnsi="Times New Roman" w:cs="Times New Roman"/>
-        </w:rPr>
-        <w:t xml:space="preserve">: </w:t>
-      </w:r>
-      <w:proofErr w:type="spellStart"/>
-      <w:r>
-        <w:rPr>
-          <w:rFonts w:ascii="Times New Roman" w:eastAsia="Times New Roman" w:hAnsi="Times New Roman" w:cs="Times New Roman"/>
-        </w:rPr>
-        <w:t>yellowgreen</w:t>
-      </w:r>
-      <w:proofErr w:type="spellEnd"/>
-      <w:r>
-        <w:rPr>
-          <w:rFonts w:ascii="Times New Roman" w:eastAsia="Times New Roman" w:hAnsi="Times New Roman" w:cs="Times New Roman"/>
-        </w:rPr>
-        <w:t>;</w:t>
-      </w:r>
-    </w:p>
-    <w:p>
-      <w:pPr>
-        <w:rPr>
-          <w:rFonts w:ascii="Times New Roman" w:eastAsia="Times New Roman" w:hAnsi="Times New Roman" w:cs="Times New Roman"/>
-        </w:rPr>
-      </w:pPr>
-      <w:r>
-        <w:rPr>
-          <w:rFonts w:ascii="Times New Roman" w:eastAsia="Times New Roman" w:hAnsi="Times New Roman" w:cs="Times New Roman"/>
-        </w:rPr>
-        <w:t xml:space="preserve">                border-top: 15px solid red;</w:t>
-      </w:r>
-    </w:p>
-    <w:p>
-      <w:pPr>
-        <w:rPr>
-          <w:rFonts w:ascii="Times New Roman" w:eastAsia="Times New Roman" w:hAnsi="Times New Roman" w:cs="Times New Roman"/>
-        </w:rPr>
-      </w:pPr>
-      <w:r>
-        <w:rPr>
-          <w:rFonts w:ascii="Times New Roman" w:eastAsia="Times New Roman" w:hAnsi="Times New Roman" w:cs="Times New Roman"/>
-        </w:rPr>
-        <w:t xml:space="preserve">                border-right: 5px dotted blue;</w:t>
-      </w:r>
-    </w:p>
-    <w:p>
-      <w:pPr>
-        <w:rPr>
-          <w:rFonts w:ascii="Times New Roman" w:eastAsia="Times New Roman" w:hAnsi="Times New Roman" w:cs="Times New Roman"/>
-        </w:rPr>
-      </w:pPr>
-      <w:r>
-        <w:rPr>
-          <w:rFonts w:ascii="Times New Roman" w:eastAsia="Times New Roman" w:hAnsi="Times New Roman" w:cs="Times New Roman"/>
-        </w:rPr>
-        <w:t xml:space="preserve">                border-bottom: 20px groove green;</w:t>
-      </w:r>
-    </w:p>
-    <w:p>
-      <w:pPr>
-        <w:rPr>
-          <w:rFonts w:ascii="Times New Roman" w:eastAsia="Times New Roman" w:hAnsi="Times New Roman" w:cs="Times New Roman"/>
-        </w:rPr>
-      </w:pPr>
-      <w:r>
-        <w:rPr>
-          <w:rFonts w:ascii="Times New Roman" w:eastAsia="Times New Roman" w:hAnsi="Times New Roman" w:cs="Times New Roman"/>
-        </w:rPr>
-        <w:t xml:space="preserve">                border-left: 25px double red;</w:t>
-      </w:r>
-    </w:p>
-    <w:p>
-      <w:pPr>
-        <w:rPr>
-          <w:rFonts w:ascii="Times New Roman" w:eastAsia="Times New Roman" w:hAnsi="Times New Roman" w:cs="Times New Roman"/>
-        </w:rPr>
-      </w:pPr>
-      <w:r>
-        <w:rPr>
-          <w:rFonts w:ascii="Times New Roman" w:eastAsia="Times New Roman" w:hAnsi="Times New Roman" w:cs="Times New Roman"/>
-        </w:rPr>
-        <w:t xml:space="preserve">                margin-top: 30px;</w:t>
-      </w:r>
-    </w:p>
-    <w:p>
-      <w:pPr>
-        <w:rPr>
-          <w:rFonts w:ascii="Times New Roman" w:eastAsia="Times New Roman" w:hAnsi="Times New Roman" w:cs="Times New Roman"/>
-        </w:rPr>
-      </w:pPr>
-      <w:r>
-        <w:rPr>
-          <w:rFonts w:ascii="Times New Roman" w:eastAsia="Times New Roman" w:hAnsi="Times New Roman" w:cs="Times New Roman"/>
-        </w:rPr>
-        <w:t xml:space="preserve">                margin-right: 90px;</w:t>
-      </w:r>
-    </w:p>
-    <w:p>
-      <w:pPr>
-        <w:rPr>
-          <w:rFonts w:ascii="Times New Roman" w:eastAsia="Times New Roman" w:hAnsi="Times New Roman" w:cs="Times New Roman"/>
-        </w:rPr>
-      </w:pPr>
-      <w:r>
-        <w:rPr>
-          <w:rFonts w:ascii="Times New Roman" w:eastAsia="Times New Roman" w:hAnsi="Times New Roman" w:cs="Times New Roman"/>
-        </w:rPr>
-        <w:t xml:space="preserve">                margin-bottom: 60px;</w:t>
-      </w:r>
-    </w:p>
-    <w:p>
-      <w:pPr>
-        <w:rPr>
-          <w:rFonts w:ascii="Times New Roman" w:eastAsia="Times New Roman" w:hAnsi="Times New Roman" w:cs="Times New Roman"/>
-        </w:rPr>
-      </w:pPr>
-      <w:r>
-        <w:rPr>
-          <w:rFonts w:ascii="Times New Roman" w:eastAsia="Times New Roman" w:hAnsi="Times New Roman" w:cs="Times New Roman"/>
-        </w:rPr>
-        <w:t xml:space="preserve">                margin-left: 50px;</w:t>
-      </w:r>
       <w:bookmarkStart w:id="0" w:name="_GoBack"/>
       <w:bookmarkEnd w:id="0"/>
     </w:p>
@@ -328,6 +51,311 @@
         <w:rPr>
           <w:rFonts w:ascii="Times New Roman" w:eastAsia="Times New Roman" w:hAnsi="Times New Roman" w:cs="Times New Roman"/>
         </w:rPr>
+        <w:t>&lt;html&gt;</w:t>
+      </w:r>
+    </w:p>
+    <w:p>
+      <w:pPr>
+        <w:rPr>
+          <w:rFonts w:ascii="Times New Roman" w:eastAsia="Times New Roman" w:hAnsi="Times New Roman" w:cs="Times New Roman"/>
+        </w:rPr>
+      </w:pPr>
+      <w:r>
+        <w:rPr>
+          <w:rFonts w:ascii="Times New Roman" w:eastAsia="Times New Roman" w:hAnsi="Times New Roman" w:cs="Times New Roman"/>
+        </w:rPr>
+        <w:t xml:space="preserve">    &lt;head&gt;</w:t>
+      </w:r>
+    </w:p>
+    <w:p>
+      <w:pPr>
+        <w:rPr>
+          <w:rFonts w:ascii="Times New Roman" w:eastAsia="Times New Roman" w:hAnsi="Times New Roman" w:cs="Times New Roman"/>
+        </w:rPr>
+      </w:pPr>
+      <w:r>
+        <w:rPr>
+          <w:rFonts w:ascii="Times New Roman" w:eastAsia="Times New Roman" w:hAnsi="Times New Roman" w:cs="Times New Roman"/>
+        </w:rPr>
+        <w:t xml:space="preserve">        &lt;title&gt;</w:t>
+      </w:r>
+      <w:proofErr w:type="spellStart"/>
+      <w:r>
+        <w:rPr>
+          <w:rFonts w:ascii="Times New Roman" w:eastAsia="Times New Roman" w:hAnsi="Times New Roman" w:cs="Times New Roman"/>
+        </w:rPr>
+        <w:t>Ayush_Rawat</w:t>
+      </w:r>
+      <w:proofErr w:type="spellEnd"/>
+      <w:r>
+        <w:rPr>
+          <w:rFonts w:ascii="Times New Roman" w:eastAsia="Times New Roman" w:hAnsi="Times New Roman" w:cs="Times New Roman"/>
+        </w:rPr>
+        <w:t xml:space="preserve"> B 26&lt;/title&gt;</w:t>
+      </w:r>
+    </w:p>
+    <w:p>
+      <w:pPr>
+        <w:rPr>
+          <w:rFonts w:ascii="Times New Roman" w:eastAsia="Times New Roman" w:hAnsi="Times New Roman" w:cs="Times New Roman"/>
+        </w:rPr>
+      </w:pPr>
+      <w:r>
+        <w:rPr>
+          <w:rFonts w:ascii="Times New Roman" w:eastAsia="Times New Roman" w:hAnsi="Times New Roman" w:cs="Times New Roman"/>
+        </w:rPr>
+        <w:t xml:space="preserve">        &lt;style&gt;</w:t>
+      </w:r>
+    </w:p>
+    <w:p>
+      <w:pPr>
+        <w:rPr>
+          <w:rFonts w:ascii="Times New Roman" w:eastAsia="Times New Roman" w:hAnsi="Times New Roman" w:cs="Times New Roman"/>
+        </w:rPr>
+      </w:pPr>
+      <w:r>
+        <w:rPr>
+          <w:rFonts w:ascii="Times New Roman" w:eastAsia="Times New Roman" w:hAnsi="Times New Roman" w:cs="Times New Roman"/>
+        </w:rPr>
+        <w:t xml:space="preserve">            * {</w:t>
+      </w:r>
+    </w:p>
+    <w:p>
+      <w:pPr>
+        <w:rPr>
+          <w:rFonts w:ascii="Times New Roman" w:eastAsia="Times New Roman" w:hAnsi="Times New Roman" w:cs="Times New Roman"/>
+        </w:rPr>
+      </w:pPr>
+      <w:r>
+        <w:rPr>
+          <w:rFonts w:ascii="Times New Roman" w:eastAsia="Times New Roman" w:hAnsi="Times New Roman" w:cs="Times New Roman"/>
+        </w:rPr>
+        <w:t xml:space="preserve">                text-align: </w:t>
+      </w:r>
+      <w:proofErr w:type="spellStart"/>
+      <w:r>
+        <w:rPr>
+          <w:rFonts w:ascii="Times New Roman" w:eastAsia="Times New Roman" w:hAnsi="Times New Roman" w:cs="Times New Roman"/>
+        </w:rPr>
+        <w:t>center</w:t>
+      </w:r>
+      <w:proofErr w:type="spellEnd"/>
+      <w:r>
+        <w:rPr>
+          <w:rFonts w:ascii="Times New Roman" w:eastAsia="Times New Roman" w:hAnsi="Times New Roman" w:cs="Times New Roman"/>
+        </w:rPr>
+        <w:t>;</w:t>
+      </w:r>
+    </w:p>
+    <w:p>
+      <w:pPr>
+        <w:ind w:left="720"/>
+        <w:rPr>
+          <w:rFonts w:ascii="Times New Roman" w:eastAsia="Times New Roman" w:hAnsi="Times New Roman" w:cs="Times New Roman"/>
+        </w:rPr>
+      </w:pPr>
+      <w:r>
+        <w:rPr>
+          <w:rFonts w:ascii="Times New Roman" w:eastAsia="Times New Roman" w:hAnsi="Times New Roman" w:cs="Times New Roman"/>
+        </w:rPr>
+        <w:t xml:space="preserve">   background-</w:t>
+      </w:r>
+      <w:proofErr w:type="spellStart"/>
+      <w:r>
+        <w:rPr>
+          <w:rFonts w:ascii="Times New Roman" w:eastAsia="Times New Roman" w:hAnsi="Times New Roman" w:cs="Times New Roman"/>
+        </w:rPr>
+        <w:t>color</w:t>
+      </w:r>
+      <w:proofErr w:type="spellEnd"/>
+      <w:r>
+        <w:rPr>
+          <w:rFonts w:ascii="Times New Roman" w:eastAsia="Times New Roman" w:hAnsi="Times New Roman" w:cs="Times New Roman"/>
+        </w:rPr>
+        <w:t>: aqua;</w:t>
+      </w:r>
+    </w:p>
+    <w:p>
+      <w:pPr>
+        <w:rPr>
+          <w:rFonts w:ascii="Times New Roman" w:eastAsia="Times New Roman" w:hAnsi="Times New Roman" w:cs="Times New Roman"/>
+        </w:rPr>
+      </w:pPr>
+      <w:r>
+        <w:rPr>
+          <w:rFonts w:ascii="Times New Roman" w:eastAsia="Times New Roman" w:hAnsi="Times New Roman" w:cs="Times New Roman"/>
+        </w:rPr>
+        <w:t xml:space="preserve">            }</w:t>
+      </w:r>
+    </w:p>
+    <w:p>
+      <w:pPr>
+        <w:rPr>
+          <w:rFonts w:ascii="Times New Roman" w:eastAsia="Times New Roman" w:hAnsi="Times New Roman" w:cs="Times New Roman"/>
+        </w:rPr>
+      </w:pPr>
+      <w:r>
+        <w:rPr>
+          <w:rFonts w:ascii="Times New Roman" w:eastAsia="Times New Roman" w:hAnsi="Times New Roman" w:cs="Times New Roman"/>
+        </w:rPr>
+        <w:t xml:space="preserve">            div {</w:t>
+      </w:r>
+    </w:p>
+    <w:p>
+      <w:pPr>
+        <w:rPr>
+          <w:rFonts w:ascii="Times New Roman" w:eastAsia="Times New Roman" w:hAnsi="Times New Roman" w:cs="Times New Roman"/>
+        </w:rPr>
+      </w:pPr>
+      <w:r>
+        <w:rPr>
+          <w:rFonts w:ascii="Times New Roman" w:eastAsia="Times New Roman" w:hAnsi="Times New Roman" w:cs="Times New Roman"/>
+        </w:rPr>
+        <w:t xml:space="preserve">                background-</w:t>
+      </w:r>
+      <w:proofErr w:type="spellStart"/>
+      <w:r>
+        <w:rPr>
+          <w:rFonts w:ascii="Times New Roman" w:eastAsia="Times New Roman" w:hAnsi="Times New Roman" w:cs="Times New Roman"/>
+        </w:rPr>
+        <w:t>color</w:t>
+      </w:r>
+      <w:proofErr w:type="spellEnd"/>
+      <w:r>
+        <w:rPr>
+          <w:rFonts w:ascii="Times New Roman" w:eastAsia="Times New Roman" w:hAnsi="Times New Roman" w:cs="Times New Roman"/>
+        </w:rPr>
+        <w:t xml:space="preserve">: </w:t>
+      </w:r>
+      <w:proofErr w:type="spellStart"/>
+      <w:r>
+        <w:rPr>
+          <w:rFonts w:ascii="Times New Roman" w:eastAsia="Times New Roman" w:hAnsi="Times New Roman" w:cs="Times New Roman"/>
+        </w:rPr>
+        <w:t>yellowgreen</w:t>
+      </w:r>
+      <w:proofErr w:type="spellEnd"/>
+      <w:r>
+        <w:rPr>
+          <w:rFonts w:ascii="Times New Roman" w:eastAsia="Times New Roman" w:hAnsi="Times New Roman" w:cs="Times New Roman"/>
+        </w:rPr>
+        <w:t>;</w:t>
+      </w:r>
+    </w:p>
+    <w:p>
+      <w:pPr>
+        <w:rPr>
+          <w:rFonts w:ascii="Times New Roman" w:eastAsia="Times New Roman" w:hAnsi="Times New Roman" w:cs="Times New Roman"/>
+        </w:rPr>
+      </w:pPr>
+      <w:r>
+        <w:rPr>
+          <w:rFonts w:ascii="Times New Roman" w:eastAsia="Times New Roman" w:hAnsi="Times New Roman" w:cs="Times New Roman"/>
+        </w:rPr>
+        <w:t xml:space="preserve">                border-top: 15px solid red;</w:t>
+      </w:r>
+    </w:p>
+    <w:p>
+      <w:pPr>
+        <w:rPr>
+          <w:rFonts w:ascii="Times New Roman" w:eastAsia="Times New Roman" w:hAnsi="Times New Roman" w:cs="Times New Roman"/>
+        </w:rPr>
+      </w:pPr>
+      <w:r>
+        <w:rPr>
+          <w:rFonts w:ascii="Times New Roman" w:eastAsia="Times New Roman" w:hAnsi="Times New Roman" w:cs="Times New Roman"/>
+        </w:rPr>
+        <w:t xml:space="preserve">                border-right: 5px dotted blue;</w:t>
+      </w:r>
+    </w:p>
+    <w:p>
+      <w:pPr>
+        <w:rPr>
+          <w:rFonts w:ascii="Times New Roman" w:eastAsia="Times New Roman" w:hAnsi="Times New Roman" w:cs="Times New Roman"/>
+        </w:rPr>
+      </w:pPr>
+      <w:r>
+        <w:rPr>
+          <w:rFonts w:ascii="Times New Roman" w:eastAsia="Times New Roman" w:hAnsi="Times New Roman" w:cs="Times New Roman"/>
+        </w:rPr>
+        <w:t xml:space="preserve">                border-bottom: 20px groove green;</w:t>
+      </w:r>
+    </w:p>
+    <w:p>
+      <w:pPr>
+        <w:rPr>
+          <w:rFonts w:ascii="Times New Roman" w:eastAsia="Times New Roman" w:hAnsi="Times New Roman" w:cs="Times New Roman"/>
+        </w:rPr>
+      </w:pPr>
+      <w:r>
+        <w:rPr>
+          <w:rFonts w:ascii="Times New Roman" w:eastAsia="Times New Roman" w:hAnsi="Times New Roman" w:cs="Times New Roman"/>
+        </w:rPr>
+        <w:t xml:space="preserve">                border-left: 25px double red;</w:t>
+      </w:r>
+    </w:p>
+    <w:p>
+      <w:pPr>
+        <w:rPr>
+          <w:rFonts w:ascii="Times New Roman" w:eastAsia="Times New Roman" w:hAnsi="Times New Roman" w:cs="Times New Roman"/>
+        </w:rPr>
+      </w:pPr>
+      <w:r>
+        <w:rPr>
+          <w:rFonts w:ascii="Times New Roman" w:eastAsia="Times New Roman" w:hAnsi="Times New Roman" w:cs="Times New Roman"/>
+        </w:rPr>
+        <w:t xml:space="preserve">                margin-top: 30px;</w:t>
+      </w:r>
+    </w:p>
+    <w:p>
+      <w:pPr>
+        <w:rPr>
+          <w:rFonts w:ascii="Times New Roman" w:eastAsia="Times New Roman" w:hAnsi="Times New Roman" w:cs="Times New Roman"/>
+        </w:rPr>
+      </w:pPr>
+      <w:r>
+        <w:rPr>
+          <w:rFonts w:ascii="Times New Roman" w:eastAsia="Times New Roman" w:hAnsi="Times New Roman" w:cs="Times New Roman"/>
+        </w:rPr>
+        <w:t xml:space="preserve">                margin-right: 90px;</w:t>
+      </w:r>
+    </w:p>
+    <w:p>
+      <w:pPr>
+        <w:rPr>
+          <w:rFonts w:ascii="Times New Roman" w:eastAsia="Times New Roman" w:hAnsi="Times New Roman" w:cs="Times New Roman"/>
+        </w:rPr>
+      </w:pPr>
+      <w:r>
+        <w:rPr>
+          <w:rFonts w:ascii="Times New Roman" w:eastAsia="Times New Roman" w:hAnsi="Times New Roman" w:cs="Times New Roman"/>
+        </w:rPr>
+        <w:t xml:space="preserve">                margin-bottom: 60px;</w:t>
+      </w:r>
+    </w:p>
+    <w:p>
+      <w:pPr>
+        <w:rPr>
+          <w:rFonts w:ascii="Times New Roman" w:eastAsia="Times New Roman" w:hAnsi="Times New Roman" w:cs="Times New Roman"/>
+        </w:rPr>
+      </w:pPr>
+      <w:r>
+        <w:rPr>
+          <w:rFonts w:ascii="Times New Roman" w:eastAsia="Times New Roman" w:hAnsi="Times New Roman" w:cs="Times New Roman"/>
+        </w:rPr>
+        <w:t xml:space="preserve">                margin-left: 50px;</w:t>
+      </w:r>
+    </w:p>
+    <w:p>
+      <w:pPr>
+        <w:rPr>
+          <w:rFonts w:ascii="Times New Roman" w:eastAsia="Times New Roman" w:hAnsi="Times New Roman" w:cs="Times New Roman"/>
+        </w:rPr>
+      </w:pPr>
+      <w:r>
+        <w:rPr>
+          <w:rFonts w:ascii="Times New Roman" w:eastAsia="Times New Roman" w:hAnsi="Times New Roman" w:cs="Times New Roman"/>
+        </w:rPr>
         <w:t xml:space="preserve">                padding-top: 50px;</w:t>
       </w:r>
     </w:p>
@@ -594,9 +622,9 @@
           <w:noProof/>
         </w:rPr>
         <w:drawing>
-          <wp:inline distT="0" distB="0" distL="0" distR="0" wp14:anchorId="6544F32F" wp14:editId="778DE9B2">
-            <wp:extent cx="5325359" cy="2762250"/>
-            <wp:effectExtent l="0" t="0" r="8890" b="0"/>
+          <wp:inline distT="0" distB="0" distL="0" distR="0" wp14:anchorId="70FD5527" wp14:editId="5F17FC56">
+            <wp:extent cx="4924425" cy="2554397"/>
+            <wp:effectExtent l="0" t="0" r="0" b="0"/>
             <wp:docPr id="1" name="Picture 1"/>
             <wp:cNvGraphicFramePr>
               <a:graphicFrameLocks xmlns:a="http://schemas.openxmlformats.org/drawingml/2006/main" noChangeAspect="1"/>
@@ -617,7 +645,7 @@
                   <pic:spPr>
                     <a:xfrm>
                       <a:off x="0" y="0"/>
-                      <a:ext cx="5358443" cy="2779410"/>
+                      <a:ext cx="4994704" cy="2590852"/>
                     </a:xfrm>
                     <a:prstGeom prst="rect">
                       <a:avLst/>

</xml_diff>